<commit_message>
annexe E et avant F
</commit_message>
<xml_diff>
--- a/docx/for_use_mastering-bitcoin_appendix-bx_fr_CA.asciidoc.docx
+++ b/docx/for_use_mastering-bitcoin_appendix-bx_fr_CA.asciidoc.docx
@@ -42,12 +42,21 @@
         <w:t xml:space="preserve">2022-03-17</w:t>
       </w:r>
     </w:p>
+    <w:bookmarkStart w:id="22" w:name="appdx_bx"/>
+    <w:p>
+      <w:pPr>
+        <w:pStyle w:val="Heading1"/>
+      </w:pPr>
+      <w:r>
+        <w:t xml:space="preserve">Commandes de l'explorateur Bitcoin (bx)</w:t>
+      </w:r>
+    </w:p>
     <w:p>
       <w:pPr>
         <w:pStyle w:val="FirstParagraph"/>
       </w:pPr>
       <w:r>
-        <w:t xml:space="preserve">Bitcoin Explorer (bx) est un outil en ligne de commande qui offre une variété de commandes pour la gestion des clés et la construction de transactions. Il fait partie de la bibliothèque libbitcoin bitcoin.</w:t>
+        <w:t xml:space="preserve">Bitcoin Explorer (bx) est un outil en ligne de commande qui offre une variété de commandes pour la gestion des clés et la construction de transactions. Il fait partie de la bibliothèque Bitcoin libbitcoin.</w:t>
       </w:r>
     </w:p>
     <w:p>
@@ -58,157 +67,157 @@
         <w:rPr>
           <w:rStyle w:val="VerbatimChar"/>
         </w:rPr>
-        <w:t xml:space="preserve">Utilisation : bx COMMANDE [--help]</w:t>
-      </w:r>
-      <w:r>
-        <w:br/>
-      </w:r>
-      <w:r>
-        <w:br/>
-      </w:r>
-      <w:r>
-        <w:rPr>
-          <w:rStyle w:val="VerbatimChar"/>
-        </w:rPr>
-        <w:t xml:space="preserve">Info : Les commandes bx sont :</w:t>
-      </w:r>
-      <w:r>
-        <w:br/>
-      </w:r>
-      <w:r>
-        <w:br/>
-      </w:r>
-      <w:r>
-        <w:rPr>
-          <w:rStyle w:val="VerbatimChar"/>
-        </w:rPr>
-        <w:t xml:space="preserve">adresse-décoder</w:t>
-      </w:r>
-      <w:r>
-        <w:br/>
-      </w:r>
-      <w:r>
-        <w:rPr>
-          <w:rStyle w:val="VerbatimChar"/>
-        </w:rPr>
-        <w:t xml:space="preserve">adresse intégrée</w:t>
-      </w:r>
-      <w:r>
-        <w:br/>
-      </w:r>
-      <w:r>
-        <w:rPr>
-          <w:rStyle w:val="VerbatimChar"/>
-        </w:rPr>
-        <w:t xml:space="preserve">adresse-encoder</w:t>
-      </w:r>
-      <w:r>
-        <w:br/>
-      </w:r>
-      <w:r>
-        <w:rPr>
-          <w:rStyle w:val="VerbatimChar"/>
-        </w:rPr>
-        <w:t xml:space="preserve">adresse-valider</w:t>
-      </w:r>
-      <w:r>
-        <w:br/>
-      </w:r>
-      <w:r>
-        <w:rPr>
-          <w:rStyle w:val="VerbatimChar"/>
-        </w:rPr>
-        <w:t xml:space="preserve">décodage en base16</w:t>
-      </w:r>
-      <w:r>
-        <w:br/>
-      </w:r>
-      <w:r>
-        <w:rPr>
-          <w:rStyle w:val="VerbatimChar"/>
-        </w:rPr>
-        <w:t xml:space="preserve">encoder en base16</w:t>
-      </w:r>
-      <w:r>
-        <w:br/>
-      </w:r>
-      <w:r>
-        <w:rPr>
-          <w:rStyle w:val="VerbatimChar"/>
-        </w:rPr>
-        <w:t xml:space="preserve">décodage base58</w:t>
-      </w:r>
-      <w:r>
-        <w:br/>
-      </w:r>
-      <w:r>
-        <w:rPr>
-          <w:rStyle w:val="VerbatimChar"/>
-        </w:rPr>
-        <w:t xml:space="preserve">encoder en base58</w:t>
-      </w:r>
-      <w:r>
-        <w:br/>
-      </w:r>
-      <w:r>
-        <w:rPr>
-          <w:rStyle w:val="VerbatimChar"/>
-        </w:rPr>
-        <w:t xml:space="preserve">base58check-décoder</w:t>
-      </w:r>
-      <w:r>
-        <w:br/>
-      </w:r>
-      <w:r>
-        <w:rPr>
-          <w:rStyle w:val="VerbatimChar"/>
-        </w:rPr>
-        <w:t xml:space="preserve">base58check-encoder</w:t>
-      </w:r>
-      <w:r>
-        <w:br/>
-      </w:r>
-      <w:r>
-        <w:rPr>
-          <w:rStyle w:val="VerbatimChar"/>
-        </w:rPr>
-        <w:t xml:space="preserve">décodage base64</w:t>
-      </w:r>
-      <w:r>
-        <w:br/>
-      </w:r>
-      <w:r>
-        <w:rPr>
-          <w:rStyle w:val="VerbatimChar"/>
-        </w:rPr>
-        <w:t xml:space="preserve">encoder en base64</w:t>
-      </w:r>
-      <w:r>
-        <w:br/>
-      </w:r>
-      <w:r>
-        <w:rPr>
-          <w:rStyle w:val="VerbatimChar"/>
-        </w:rPr>
-        <w:t xml:space="preserve">Bitcoin160</w:t>
-      </w:r>
-      <w:r>
-        <w:br/>
-      </w:r>
-      <w:r>
-        <w:rPr>
-          <w:rStyle w:val="VerbatimChar"/>
-        </w:rPr>
-        <w:t xml:space="preserve">Bitcoin256</w:t>
-      </w:r>
-      <w:r>
-        <w:br/>
-      </w:r>
-      <w:r>
-        <w:rPr>
-          <w:rStyle w:val="VerbatimChar"/>
-        </w:rPr>
-        <w:t xml:space="preserve">btc-à-satoshi</w:t>
+        <w:t xml:space="preserve">Usage: bx COMMAND [--help]</w:t>
+      </w:r>
+      <w:r>
+        <w:br/>
+      </w:r>
+      <w:r>
+        <w:br/>
+      </w:r>
+      <w:r>
+        <w:rPr>
+          <w:rStyle w:val="VerbatimChar"/>
+        </w:rPr>
+        <w:t xml:space="preserve">Info: The bx commands are:</w:t>
+      </w:r>
+      <w:r>
+        <w:br/>
+      </w:r>
+      <w:r>
+        <w:br/>
+      </w:r>
+      <w:r>
+        <w:rPr>
+          <w:rStyle w:val="VerbatimChar"/>
+        </w:rPr>
+        <w:t xml:space="preserve">address-decode</w:t>
+      </w:r>
+      <w:r>
+        <w:br/>
+      </w:r>
+      <w:r>
+        <w:rPr>
+          <w:rStyle w:val="VerbatimChar"/>
+        </w:rPr>
+        <w:t xml:space="preserve">address-embed</w:t>
+      </w:r>
+      <w:r>
+        <w:br/>
+      </w:r>
+      <w:r>
+        <w:rPr>
+          <w:rStyle w:val="VerbatimChar"/>
+        </w:rPr>
+        <w:t xml:space="preserve">address-encode</w:t>
+      </w:r>
+      <w:r>
+        <w:br/>
+      </w:r>
+      <w:r>
+        <w:rPr>
+          <w:rStyle w:val="VerbatimChar"/>
+        </w:rPr>
+        <w:t xml:space="preserve">address-validate</w:t>
+      </w:r>
+      <w:r>
+        <w:br/>
+      </w:r>
+      <w:r>
+        <w:rPr>
+          <w:rStyle w:val="VerbatimChar"/>
+        </w:rPr>
+        <w:t xml:space="preserve">base16-decode</w:t>
+      </w:r>
+      <w:r>
+        <w:br/>
+      </w:r>
+      <w:r>
+        <w:rPr>
+          <w:rStyle w:val="VerbatimChar"/>
+        </w:rPr>
+        <w:t xml:space="preserve">base16-encode</w:t>
+      </w:r>
+      <w:r>
+        <w:br/>
+      </w:r>
+      <w:r>
+        <w:rPr>
+          <w:rStyle w:val="VerbatimChar"/>
+        </w:rPr>
+        <w:t xml:space="preserve">base58-decode</w:t>
+      </w:r>
+      <w:r>
+        <w:br/>
+      </w:r>
+      <w:r>
+        <w:rPr>
+          <w:rStyle w:val="VerbatimChar"/>
+        </w:rPr>
+        <w:t xml:space="preserve">base58-encode</w:t>
+      </w:r>
+      <w:r>
+        <w:br/>
+      </w:r>
+      <w:r>
+        <w:rPr>
+          <w:rStyle w:val="VerbatimChar"/>
+        </w:rPr>
+        <w:t xml:space="preserve">base58check-decode</w:t>
+      </w:r>
+      <w:r>
+        <w:br/>
+      </w:r>
+      <w:r>
+        <w:rPr>
+          <w:rStyle w:val="VerbatimChar"/>
+        </w:rPr>
+        <w:t xml:space="preserve">base58check-encode</w:t>
+      </w:r>
+      <w:r>
+        <w:br/>
+      </w:r>
+      <w:r>
+        <w:rPr>
+          <w:rStyle w:val="VerbatimChar"/>
+        </w:rPr>
+        <w:t xml:space="preserve">base64-decode</w:t>
+      </w:r>
+      <w:r>
+        <w:br/>
+      </w:r>
+      <w:r>
+        <w:rPr>
+          <w:rStyle w:val="VerbatimChar"/>
+        </w:rPr>
+        <w:t xml:space="preserve">base64-encode</w:t>
+      </w:r>
+      <w:r>
+        <w:br/>
+      </w:r>
+      <w:r>
+        <w:rPr>
+          <w:rStyle w:val="VerbatimChar"/>
+        </w:rPr>
+        <w:t xml:space="preserve">bitcoin160</w:t>
+      </w:r>
+      <w:r>
+        <w:br/>
+      </w:r>
+      <w:r>
+        <w:rPr>
+          <w:rStyle w:val="VerbatimChar"/>
+        </w:rPr>
+        <w:t xml:space="preserve">bitcoin256</w:t>
+      </w:r>
+      <w:r>
+        <w:br/>
+      </w:r>
+      <w:r>
+        <w:rPr>
+          <w:rStyle w:val="VerbatimChar"/>
+        </w:rPr>
+        <w:t xml:space="preserve">btc-to-satoshi</w:t>
       </w:r>
       <w:r>
         <w:br/>
@@ -235,25 +244,25 @@
         <w:rPr>
           <w:rStyle w:val="VerbatimChar"/>
         </w:rPr>
-        <w:t xml:space="preserve">ec-multiplier</w:t>
-      </w:r>
-      <w:r>
-        <w:br/>
-      </w:r>
-      <w:r>
-        <w:rPr>
-          <w:rStyle w:val="VerbatimChar"/>
-        </w:rPr>
-        <w:t xml:space="preserve">ec-multiplier-secrets</w:t>
-      </w:r>
-      <w:r>
-        <w:br/>
-      </w:r>
-      <w:r>
-        <w:rPr>
-          <w:rStyle w:val="VerbatimChar"/>
-        </w:rPr>
-        <w:t xml:space="preserve">ec-nouveau</w:t>
+        <w:t xml:space="preserve">ec-multiply</w:t>
+      </w:r>
+      <w:r>
+        <w:br/>
+      </w:r>
+      <w:r>
+        <w:rPr>
+          <w:rStyle w:val="VerbatimChar"/>
+        </w:rPr>
+        <w:t xml:space="preserve">ec-multiply-secrets</w:t>
+      </w:r>
+      <w:r>
+        <w:br/>
+      </w:r>
+      <w:r>
+        <w:rPr>
+          <w:rStyle w:val="VerbatimChar"/>
+        </w:rPr>
+        <w:t xml:space="preserve">ec-new</w:t>
       </w:r>
       <w:r>
         <w:br/>
@@ -280,88 +289,88 @@
         <w:rPr>
           <w:rStyle w:val="VerbatimChar"/>
         </w:rPr>
-        <w:t xml:space="preserve">ec vers wif</w:t>
-      </w:r>
-      <w:r>
-        <w:br/>
-      </w:r>
-      <w:r>
-        <w:rPr>
-          <w:rStyle w:val="VerbatimChar"/>
-        </w:rPr>
-        <w:t xml:space="preserve">récupérer le solde</w:t>
-      </w:r>
-      <w:r>
-        <w:br/>
-      </w:r>
-      <w:r>
-        <w:rPr>
-          <w:rStyle w:val="VerbatimChar"/>
-        </w:rPr>
-        <w:t xml:space="preserve">récupérer l&amp;#39;en-tête</w:t>
-      </w:r>
-      <w:r>
-        <w:br/>
-      </w:r>
-      <w:r>
-        <w:rPr>
-          <w:rStyle w:val="VerbatimChar"/>
-        </w:rPr>
-        <w:t xml:space="preserve">hauteur de récupération</w:t>
-      </w:r>
-      <w:r>
-        <w:br/>
-      </w:r>
-      <w:r>
-        <w:rPr>
-          <w:rStyle w:val="VerbatimChar"/>
-        </w:rPr>
-        <w:t xml:space="preserve">récupérer l&amp;#39;historique</w:t>
-      </w:r>
-      <w:r>
-        <w:br/>
-      </w:r>
-      <w:r>
-        <w:rPr>
-          <w:rStyle w:val="VerbatimChar"/>
-        </w:rPr>
-        <w:t xml:space="preserve">aller chercher furtivement</w:t>
-      </w:r>
-      <w:r>
-        <w:br/>
-      </w:r>
-      <w:r>
-        <w:rPr>
-          <w:rStyle w:val="VerbatimChar"/>
-        </w:rPr>
-        <w:t xml:space="preserve">récupérer-tx</w:t>
-      </w:r>
-      <w:r>
-        <w:br/>
-      </w:r>
-      <w:r>
-        <w:rPr>
-          <w:rStyle w:val="VerbatimChar"/>
-        </w:rPr>
-        <w:t xml:space="preserve">récupérer-tx-index</w:t>
-      </w:r>
-      <w:r>
-        <w:br/>
-      </w:r>
-      <w:r>
-        <w:rPr>
-          <w:rStyle w:val="VerbatimChar"/>
-        </w:rPr>
-        <w:t xml:space="preserve">hd-nouveau</w:t>
-      </w:r>
-      <w:r>
-        <w:br/>
-      </w:r>
-      <w:r>
-        <w:rPr>
-          <w:rStyle w:val="VerbatimChar"/>
-        </w:rPr>
-        <w:t xml:space="preserve">hd-privé</w:t>
+        <w:t xml:space="preserve">ec-to-wif</w:t>
+      </w:r>
+      <w:r>
+        <w:br/>
+      </w:r>
+      <w:r>
+        <w:rPr>
+          <w:rStyle w:val="VerbatimChar"/>
+        </w:rPr>
+        <w:t xml:space="preserve">fetch-balance</w:t>
+      </w:r>
+      <w:r>
+        <w:br/>
+      </w:r>
+      <w:r>
+        <w:rPr>
+          <w:rStyle w:val="VerbatimChar"/>
+        </w:rPr>
+        <w:t xml:space="preserve">fetch-header</w:t>
+      </w:r>
+      <w:r>
+        <w:br/>
+      </w:r>
+      <w:r>
+        <w:rPr>
+          <w:rStyle w:val="VerbatimChar"/>
+        </w:rPr>
+        <w:t xml:space="preserve">fetch-height</w:t>
+      </w:r>
+      <w:r>
+        <w:br/>
+      </w:r>
+      <w:r>
+        <w:rPr>
+          <w:rStyle w:val="VerbatimChar"/>
+        </w:rPr>
+        <w:t xml:space="preserve">fetch-history</w:t>
+      </w:r>
+      <w:r>
+        <w:br/>
+      </w:r>
+      <w:r>
+        <w:rPr>
+          <w:rStyle w:val="VerbatimChar"/>
+        </w:rPr>
+        <w:t xml:space="preserve">fetch-stealth</w:t>
+      </w:r>
+      <w:r>
+        <w:br/>
+      </w:r>
+      <w:r>
+        <w:rPr>
+          <w:rStyle w:val="VerbatimChar"/>
+        </w:rPr>
+        <w:t xml:space="preserve">fetch-tx</w:t>
+      </w:r>
+      <w:r>
+        <w:br/>
+      </w:r>
+      <w:r>
+        <w:rPr>
+          <w:rStyle w:val="VerbatimChar"/>
+        </w:rPr>
+        <w:t xml:space="preserve">fetch-tx-index</w:t>
+      </w:r>
+      <w:r>
+        <w:br/>
+      </w:r>
+      <w:r>
+        <w:rPr>
+          <w:rStyle w:val="VerbatimChar"/>
+        </w:rPr>
+        <w:t xml:space="preserve">hd-new</w:t>
+      </w:r>
+      <w:r>
+        <w:br/>
+      </w:r>
+      <w:r>
+        <w:rPr>
+          <w:rStyle w:val="VerbatimChar"/>
+        </w:rPr>
+        <w:t xml:space="preserve">hd-private</w:t>
       </w:r>
       <w:r>
         <w:br/>
@@ -388,7 +397,7 @@
         <w:rPr>
           <w:rStyle w:val="VerbatimChar"/>
         </w:rPr>
-        <w:t xml:space="preserve">hd-vers-ec</w:t>
+        <w:t xml:space="preserve">hd-to-ec</w:t>
       </w:r>
       <w:r>
         <w:br/>
@@ -406,43 +415,43 @@
         <w:rPr>
           <w:rStyle w:val="VerbatimChar"/>
         </w:rPr>
-        <w:t xml:space="preserve">hd-vers-wif</w:t>
-      </w:r>
-      <w:r>
-        <w:br/>
-      </w:r>
-      <w:r>
-        <w:rPr>
-          <w:rStyle w:val="VerbatimChar"/>
-        </w:rPr>
-        <w:t xml:space="preserve">aider</w:t>
-      </w:r>
-      <w:r>
-        <w:br/>
-      </w:r>
-      <w:r>
-        <w:rPr>
-          <w:rStyle w:val="VerbatimChar"/>
-        </w:rPr>
-        <w:t xml:space="preserve">jeu d&amp;#39;entrées</w:t>
-      </w:r>
-      <w:r>
-        <w:br/>
-      </w:r>
-      <w:r>
-        <w:rPr>
-          <w:rStyle w:val="VerbatimChar"/>
-        </w:rPr>
-        <w:t xml:space="preserve">signe d&amp;#39;entrée</w:t>
-      </w:r>
-      <w:r>
-        <w:br/>
-      </w:r>
-      <w:r>
-        <w:rPr>
-          <w:rStyle w:val="VerbatimChar"/>
-        </w:rPr>
-        <w:t xml:space="preserve">entrée-valider</w:t>
+        <w:t xml:space="preserve">hd-to-wif</w:t>
+      </w:r>
+      <w:r>
+        <w:br/>
+      </w:r>
+      <w:r>
+        <w:rPr>
+          <w:rStyle w:val="VerbatimChar"/>
+        </w:rPr>
+        <w:t xml:space="preserve">help</w:t>
+      </w:r>
+      <w:r>
+        <w:br/>
+      </w:r>
+      <w:r>
+        <w:rPr>
+          <w:rStyle w:val="VerbatimChar"/>
+        </w:rPr>
+        <w:t xml:space="preserve">input-set</w:t>
+      </w:r>
+      <w:r>
+        <w:br/>
+      </w:r>
+      <w:r>
+        <w:rPr>
+          <w:rStyle w:val="VerbatimChar"/>
+        </w:rPr>
+        <w:t xml:space="preserve">input-sign</w:t>
+      </w:r>
+      <w:r>
+        <w:br/>
+      </w:r>
+      <w:r>
+        <w:rPr>
+          <w:rStyle w:val="VerbatimChar"/>
+        </w:rPr>
+        <w:t xml:space="preserve">input-validate</w:t>
       </w:r>
       <w:r>
         <w:br/>
@@ -460,16 +469,16 @@
         <w:rPr>
           <w:rStyle w:val="VerbatimChar"/>
         </w:rPr>
-        <w:t xml:space="preserve">message-valider</w:t>
-      </w:r>
-      <w:r>
-        <w:br/>
-      </w:r>
-      <w:r>
-        <w:rPr>
-          <w:rStyle w:val="VerbatimChar"/>
-        </w:rPr>
-        <w:t xml:space="preserve">décodage mnémonique</w:t>
+        <w:t xml:space="preserve">message-validate</w:t>
+      </w:r>
+      <w:r>
+        <w:br/>
+      </w:r>
+      <w:r>
+        <w:rPr>
+          <w:rStyle w:val="VerbatimChar"/>
+        </w:rPr>
+        <w:t xml:space="preserve">mnemonic-decode</w:t>
       </w:r>
       <w:r>
         <w:br/>
@@ -487,7 +496,7 @@
         <w:rPr>
           <w:rStyle w:val="VerbatimChar"/>
         </w:rPr>
-        <w:t xml:space="preserve">mûrmd160</w:t>
+        <w:t xml:space="preserve">ripemd160</w:t>
       </w:r>
       <w:r>
         <w:br/>
@@ -505,70 +514,70 @@
         <w:rPr>
           <w:rStyle w:val="VerbatimChar"/>
         </w:rPr>
-        <w:t xml:space="preserve">décodage de script</w:t>
-      </w:r>
-      <w:r>
-        <w:br/>
-      </w:r>
-      <w:r>
-        <w:rPr>
-          <w:rStyle w:val="VerbatimChar"/>
-        </w:rPr>
-        <w:t xml:space="preserve">encodage de script</w:t>
-      </w:r>
-      <w:r>
-        <w:br/>
-      </w:r>
-      <w:r>
-        <w:rPr>
-          <w:rStyle w:val="VerbatimChar"/>
-        </w:rPr>
-        <w:t xml:space="preserve">script vers adresse</w:t>
-      </w:r>
-      <w:r>
-        <w:br/>
-      </w:r>
-      <w:r>
-        <w:rPr>
-          <w:rStyle w:val="VerbatimChar"/>
-        </w:rPr>
-        <w:t xml:space="preserve">planter</w:t>
-      </w:r>
-      <w:r>
-        <w:br/>
-      </w:r>
-      <w:r>
-        <w:rPr>
-          <w:rStyle w:val="VerbatimChar"/>
-        </w:rPr>
-        <w:t xml:space="preserve">envoyer-tx</w:t>
-      </w:r>
-      <w:r>
-        <w:br/>
-      </w:r>
-      <w:r>
-        <w:rPr>
-          <w:rStyle w:val="VerbatimChar"/>
-        </w:rPr>
-        <w:t xml:space="preserve">envoyer-tx-nœud</w:t>
-      </w:r>
-      <w:r>
-        <w:br/>
-      </w:r>
-      <w:r>
-        <w:rPr>
-          <w:rStyle w:val="VerbatimChar"/>
-        </w:rPr>
-        <w:t xml:space="preserve">envoyer-tx-p2p</w:t>
-      </w:r>
-      <w:r>
-        <w:br/>
-      </w:r>
-      <w:r>
-        <w:rPr>
-          <w:rStyle w:val="VerbatimChar"/>
-        </w:rPr>
-        <w:t xml:space="preserve">réglages</w:t>
+        <w:t xml:space="preserve">script-decode</w:t>
+      </w:r>
+      <w:r>
+        <w:br/>
+      </w:r>
+      <w:r>
+        <w:rPr>
+          <w:rStyle w:val="VerbatimChar"/>
+        </w:rPr>
+        <w:t xml:space="preserve">script-encode</w:t>
+      </w:r>
+      <w:r>
+        <w:br/>
+      </w:r>
+      <w:r>
+        <w:rPr>
+          <w:rStyle w:val="VerbatimChar"/>
+        </w:rPr>
+        <w:t xml:space="preserve">script-to-address</w:t>
+      </w:r>
+      <w:r>
+        <w:br/>
+      </w:r>
+      <w:r>
+        <w:rPr>
+          <w:rStyle w:val="VerbatimChar"/>
+        </w:rPr>
+        <w:t xml:space="preserve">seed</w:t>
+      </w:r>
+      <w:r>
+        <w:br/>
+      </w:r>
+      <w:r>
+        <w:rPr>
+          <w:rStyle w:val="VerbatimChar"/>
+        </w:rPr>
+        <w:t xml:space="preserve">send-tx</w:t>
+      </w:r>
+      <w:r>
+        <w:br/>
+      </w:r>
+      <w:r>
+        <w:rPr>
+          <w:rStyle w:val="VerbatimChar"/>
+        </w:rPr>
+        <w:t xml:space="preserve">send-tx-node</w:t>
+      </w:r>
+      <w:r>
+        <w:br/>
+      </w:r>
+      <w:r>
+        <w:rPr>
+          <w:rStyle w:val="VerbatimChar"/>
+        </w:rPr>
+        <w:t xml:space="preserve">send-tx-p2p</w:t>
+      </w:r>
+      <w:r>
+        <w:br/>
+      </w:r>
+      <w:r>
+        <w:rPr>
+          <w:rStyle w:val="VerbatimChar"/>
+        </w:rPr>
+        <w:t xml:space="preserve">settings</w:t>
       </w:r>
       <w:r>
         <w:br/>
@@ -604,133 +613,133 @@
         <w:rPr>
           <w:rStyle w:val="VerbatimChar"/>
         </w:rPr>
-        <w:t xml:space="preserve">décodage furtif</w:t>
-      </w:r>
-      <w:r>
-        <w:br/>
-      </w:r>
-      <w:r>
-        <w:rPr>
-          <w:rStyle w:val="VerbatimChar"/>
-        </w:rPr>
-        <w:t xml:space="preserve">encodage furtif</w:t>
-      </w:r>
-      <w:r>
-        <w:br/>
-      </w:r>
-      <w:r>
-        <w:rPr>
-          <w:rStyle w:val="VerbatimChar"/>
-        </w:rPr>
-        <w:t xml:space="preserve">furtif-public</w:t>
-      </w:r>
-      <w:r>
-        <w:br/>
-      </w:r>
-      <w:r>
-        <w:rPr>
-          <w:rStyle w:val="VerbatimChar"/>
-        </w:rPr>
-        <w:t xml:space="preserve">secret-furtif</w:t>
-      </w:r>
-      <w:r>
-        <w:br/>
-      </w:r>
-      <w:r>
-        <w:rPr>
-          <w:rStyle w:val="VerbatimChar"/>
-        </w:rPr>
-        <w:t xml:space="preserve">furtivement partagé</w:t>
-      </w:r>
-      <w:r>
-        <w:br/>
-      </w:r>
-      <w:r>
-        <w:rPr>
-          <w:rStyle w:val="VerbatimChar"/>
-        </w:rPr>
-        <w:t xml:space="preserve">décodage tx</w:t>
-      </w:r>
-      <w:r>
-        <w:br/>
-      </w:r>
-      <w:r>
-        <w:rPr>
-          <w:rStyle w:val="VerbatimChar"/>
-        </w:rPr>
-        <w:t xml:space="preserve">tx-encoder</w:t>
-      </w:r>
-      <w:r>
-        <w:br/>
-      </w:r>
-      <w:r>
-        <w:rPr>
-          <w:rStyle w:val="VerbatimChar"/>
-        </w:rPr>
-        <w:t xml:space="preserve">décodage uri</w:t>
-      </w:r>
-      <w:r>
-        <w:br/>
-      </w:r>
-      <w:r>
-        <w:rPr>
-          <w:rStyle w:val="VerbatimChar"/>
-        </w:rPr>
-        <w:t xml:space="preserve">uri-encoder</w:t>
-      </w:r>
-      <w:r>
-        <w:br/>
-      </w:r>
-      <w:r>
-        <w:rPr>
-          <w:rStyle w:val="VerbatimChar"/>
-        </w:rPr>
-        <w:t xml:space="preserve">valider-tx</w:t>
-      </w:r>
-      <w:r>
-        <w:br/>
-      </w:r>
-      <w:r>
-        <w:rPr>
-          <w:rStyle w:val="VerbatimChar"/>
-        </w:rPr>
-        <w:t xml:space="preserve">adresse de la montre</w:t>
-      </w:r>
-      <w:r>
-        <w:br/>
-      </w:r>
-      <w:r>
-        <w:rPr>
-          <w:rStyle w:val="VerbatimChar"/>
-        </w:rPr>
-        <w:t xml:space="preserve">wif-à-ec</w:t>
-      </w:r>
-      <w:r>
-        <w:br/>
-      </w:r>
-      <w:r>
-        <w:rPr>
-          <w:rStyle w:val="VerbatimChar"/>
-        </w:rPr>
-        <w:t xml:space="preserve">wif-au-public</w:t>
-      </w:r>
-      <w:r>
-        <w:br/>
-      </w:r>
-      <w:r>
-        <w:rPr>
-          <w:rStyle w:val="VerbatimChar"/>
-        </w:rPr>
-        <w:t xml:space="preserve">décodage enveloppant</w:t>
-      </w:r>
-      <w:r>
-        <w:br/>
-      </w:r>
-      <w:r>
-        <w:rPr>
-          <w:rStyle w:val="VerbatimChar"/>
-        </w:rPr>
-        <w:t xml:space="preserve">envelopper-encoder</w:t>
+        <w:t xml:space="preserve">stealth-decode</w:t>
+      </w:r>
+      <w:r>
+        <w:br/>
+      </w:r>
+      <w:r>
+        <w:rPr>
+          <w:rStyle w:val="VerbatimChar"/>
+        </w:rPr>
+        <w:t xml:space="preserve">stealth-encode</w:t>
+      </w:r>
+      <w:r>
+        <w:br/>
+      </w:r>
+      <w:r>
+        <w:rPr>
+          <w:rStyle w:val="VerbatimChar"/>
+        </w:rPr>
+        <w:t xml:space="preserve">stealth-public</w:t>
+      </w:r>
+      <w:r>
+        <w:br/>
+      </w:r>
+      <w:r>
+        <w:rPr>
+          <w:rStyle w:val="VerbatimChar"/>
+        </w:rPr>
+        <w:t xml:space="preserve">stealth-secret</w:t>
+      </w:r>
+      <w:r>
+        <w:br/>
+      </w:r>
+      <w:r>
+        <w:rPr>
+          <w:rStyle w:val="VerbatimChar"/>
+        </w:rPr>
+        <w:t xml:space="preserve">stealth-shared</w:t>
+      </w:r>
+      <w:r>
+        <w:br/>
+      </w:r>
+      <w:r>
+        <w:rPr>
+          <w:rStyle w:val="VerbatimChar"/>
+        </w:rPr>
+        <w:t xml:space="preserve">tx-decode</w:t>
+      </w:r>
+      <w:r>
+        <w:br/>
+      </w:r>
+      <w:r>
+        <w:rPr>
+          <w:rStyle w:val="VerbatimChar"/>
+        </w:rPr>
+        <w:t xml:space="preserve">tx-encode</w:t>
+      </w:r>
+      <w:r>
+        <w:br/>
+      </w:r>
+      <w:r>
+        <w:rPr>
+          <w:rStyle w:val="VerbatimChar"/>
+        </w:rPr>
+        <w:t xml:space="preserve">uri-decode</w:t>
+      </w:r>
+      <w:r>
+        <w:br/>
+      </w:r>
+      <w:r>
+        <w:rPr>
+          <w:rStyle w:val="VerbatimChar"/>
+        </w:rPr>
+        <w:t xml:space="preserve">uri-encode</w:t>
+      </w:r>
+      <w:r>
+        <w:br/>
+      </w:r>
+      <w:r>
+        <w:rPr>
+          <w:rStyle w:val="VerbatimChar"/>
+        </w:rPr>
+        <w:t xml:space="preserve">validate-tx</w:t>
+      </w:r>
+      <w:r>
+        <w:br/>
+      </w:r>
+      <w:r>
+        <w:rPr>
+          <w:rStyle w:val="VerbatimChar"/>
+        </w:rPr>
+        <w:t xml:space="preserve">watch-address</w:t>
+      </w:r>
+      <w:r>
+        <w:br/>
+      </w:r>
+      <w:r>
+        <w:rPr>
+          <w:rStyle w:val="VerbatimChar"/>
+        </w:rPr>
+        <w:t xml:space="preserve">wif-to-ec</w:t>
+      </w:r>
+      <w:r>
+        <w:br/>
+      </w:r>
+      <w:r>
+        <w:rPr>
+          <w:rStyle w:val="VerbatimChar"/>
+        </w:rPr>
+        <w:t xml:space="preserve">wif-to-public</w:t>
+      </w:r>
+      <w:r>
+        <w:br/>
+      </w:r>
+      <w:r>
+        <w:rPr>
+          <w:rStyle w:val="VerbatimChar"/>
+        </w:rPr>
+        <w:t xml:space="preserve">wrap-decode</w:t>
+      </w:r>
+      <w:r>
+        <w:br/>
+      </w:r>
+      <w:r>
+        <w:rPr>
+          <w:rStyle w:val="VerbatimChar"/>
+        </w:rPr>
+        <w:t xml:space="preserve">wrap-encode</w:t>
       </w:r>
     </w:p>
     <w:p>
@@ -748,7 +757,7 @@
           <w:rPr>
             <w:rStyle w:val="Hyperlink"/>
           </w:rPr>
-          <w:t xml:space="preserve">Bitcoin Explorer homepage</w:t>
+          <w:t xml:space="preserve">page d’accueil Bitcoin Explorer</w:t>
         </w:r>
       </w:hyperlink>
       <w:r>
@@ -765,14 +774,15 @@
           <w:rPr>
             <w:rStyle w:val="Hyperlink"/>
           </w:rPr>
-          <w:t xml:space="preserve">Bitcoin Explorer user documentation</w:t>
+          <w:t xml:space="preserve">guide d’usage Bitcoin Explorer</w:t>
         </w:r>
       </w:hyperlink>
       <w:r>
         <w:t xml:space="preserve">.</w:t>
       </w:r>
     </w:p>
-    <w:bookmarkStart w:id="22" w:name="Xba9c751ca807e3b739434f0f4d5ab425ee3082f"/>
+    <w:bookmarkEnd w:id="22"/>
+    <w:bookmarkStart w:id="23" w:name="Xba9c751ca807e3b739434f0f4d5ab425ee3082f"/>
     <w:p>
       <w:pPr>
         <w:pStyle w:val="Heading1"/>
@@ -794,7 +804,7 @@
         <w:pStyle w:val="BodyText"/>
       </w:pPr>
       <w:r>
-        <w:t xml:space="preserve">Générez une valeur "seed" aléatoire à l'aide de la commande seed, qui utilise le générateur de nombres aléatoires du système d'exploitation. Transmettez la graine à la commande ec-new pour générer une nouvelle clé privée. Nous sauvegardons la sortie standard dans le fichier</w:t>
+        <w:t xml:space="preserve">Générez une "valeur d’amorçage" aléatoire à l'aide de la commande seed, qui utilise le générateur de nombres aléatoires du système d'exploitation. Transmettez la valeur à la commande ec-new pour générer une nouvelle clé privée. Nous sauvegardons la sortie standard dans le fichier</w:t>
       </w:r>
       <w:r>
         <w:t xml:space="preserve"> </w:t>
@@ -818,16 +828,16 @@
         <w:rPr>
           <w:rStyle w:val="VerbatimChar"/>
         </w:rPr>
-        <w:t xml:space="preserve">$ bx semence | bx ec-new &amp;gt; clé_privée</w:t>
-      </w:r>
-      <w:r>
-        <w:br/>
-      </w:r>
-      <w:r>
-        <w:rPr>
-          <w:rStyle w:val="VerbatimChar"/>
-        </w:rPr>
-        <w:t xml:space="preserve">$ chat clé_privée</w:t>
+        <w:t xml:space="preserve">$ bx seed | bx ec-new &gt; private_key</w:t>
+      </w:r>
+      <w:r>
+        <w:br/>
+      </w:r>
+      <w:r>
+        <w:rPr>
+          <w:rStyle w:val="VerbatimChar"/>
+        </w:rPr>
+        <w:t xml:space="preserve">$ cat private_key</w:t>
       </w:r>
       <w:r>
         <w:br/>
@@ -887,7 +897,7 @@
         <w:rPr>
           <w:rStyle w:val="VerbatimChar"/>
         </w:rPr>
-        <w:t xml:space="preserve">$ bx ec-to-public &amp;lt; clé_privée &amp;gt; clé_publique</w:t>
+        <w:t xml:space="preserve">$ bx ec-to-public &lt; private_key &gt; public_key</w:t>
       </w:r>
       <w:r>
         <w:br/>
@@ -913,7 +923,7 @@
         <w:pStyle w:val="FirstParagraph"/>
       </w:pPr>
       <w:r>
-        <w:t xml:space="preserve">Nous pouvons reformater la public_key en tant qu'adresse à l'aide de la commande ec-to-address. Nous passons la</w:t>
+        <w:t xml:space="preserve">Nous pouvons reformater la public_key en tant qu'adresse à l'aide de la commande ec-to-address. Nous passons le fichier</w:t>
       </w:r>
       <w:r>
         <w:t xml:space="preserve"> </w:t>
@@ -923,7 +933,7 @@
           <w:iCs/>
           <w:i/>
         </w:rPr>
-        <w:t xml:space="preserve">clé_publique</w:t>
+        <w:t xml:space="preserve">public_key</w:t>
       </w:r>
       <w:r>
         <w:t xml:space="preserve"> </w:t>
@@ -940,7 +950,7 @@
         <w:rPr>
           <w:rStyle w:val="VerbatimChar"/>
         </w:rPr>
-        <w:t xml:space="preserve">$ bx ec-to-address &amp;lt; public_key</w:t>
+        <w:t xml:space="preserve">$ bx ec-to-address &lt; public_key</w:t>
       </w:r>
       <w:r>
         <w:br/>
@@ -957,7 +967,7 @@
         <w:pStyle w:val="FirstParagraph"/>
       </w:pPr>
       <w:r>
-        <w:t xml:space="preserve">Les clés générées de cette manière produisent un portefeuille non déterministe de type 0. Cela signifie que chaque clé est générée à partir d'une graine indépendante. Les commandes de Bitcoin Explorer peuvent également générer des clés de manière déterministe, conformément au BIP-32. Dans ce cas, une clé "maître" est créée à partir d'une graine, puis étendue de manière déterministe pour produire un arbre de sous-clés, résultant en un portefeuille déterministe de type 2.</w:t>
+        <w:t xml:space="preserve">Les clés générées de cette manière produisent un portefeuille non déterministe de type 0. Cela signifie que chaque clé est générée à partir d'une valeur d’amorçage indépendante. Les commandes de Bitcoin Explorer peuvent également générer des clés de manière déterministe, conformément au BIP-32. Dans ce cas, une clé "maître" est créée à partir d'une valeur d’amorçage, puis étendue de manière déterministe pour produire un arbre de sous-clés, résultant en un portefeuille déterministe de type 2.</w:t>
       </w:r>
     </w:p>
     <w:p>
@@ -976,16 +986,16 @@
         <w:rPr>
           <w:rStyle w:val="VerbatimChar"/>
         </w:rPr>
-        <w:t xml:space="preserve">$ bx graine &amp;gt; graine</w:t>
-      </w:r>
-      <w:r>
-        <w:br/>
-      </w:r>
-      <w:r>
-        <w:rPr>
-          <w:rStyle w:val="VerbatimChar"/>
-        </w:rPr>
-        <w:t xml:space="preserve">$ graines de chat</w:t>
+        <w:t xml:space="preserve">$ bx seed &gt; seed</w:t>
+      </w:r>
+      <w:r>
+        <w:br/>
+      </w:r>
+      <w:r>
+        <w:rPr>
+          <w:rStyle w:val="VerbatimChar"/>
+        </w:rPr>
+        <w:t xml:space="preserve">$ cat seed</w:t>
       </w:r>
       <w:r>
         <w:br/>
@@ -1006,25 +1016,25 @@
         <w:rPr>
           <w:rStyle w:val="VerbatimChar"/>
         </w:rPr>
-        <w:t xml:space="preserve">$ bx hd-new &amp;lt; graine &amp;gt; maître</w:t>
-      </w:r>
-      <w:r>
-        <w:br/>
-      </w:r>
-      <w:r>
-        <w:rPr>
-          <w:rStyle w:val="VerbatimChar"/>
-        </w:rPr>
-        <w:t xml:space="preserve">$ maître de chat</w:t>
-      </w:r>
-      <w:r>
-        <w:br/>
-      </w:r>
-      <w:r>
-        <w:rPr>
-          <w:rStyle w:val="VerbatimChar"/>
-        </w:rPr>
-        <w:t xml:space="preserve">xprv9s21ZrQH143K2BEhMYpNQouvAgiEjArAVaZaCTgsaGe6LsAnwubeiTcDzd23mAoyizm9cApe51gNfLMkBqkYoWWMCRwzfuJk8RwF1SVEpAQ</w:t>
+        <w:t xml:space="preserve">$ bx hd-new &lt; seed &gt; master</w:t>
+      </w:r>
+      <w:r>
+        <w:br/>
+      </w:r>
+      <w:r>
+        <w:rPr>
+          <w:rStyle w:val="VerbatimChar"/>
+        </w:rPr>
+        <w:t xml:space="preserve">$ cat master</w:t>
+      </w:r>
+      <w:r>
+        <w:br/>
+      </w:r>
+      <w:r>
+        <w:rPr>
+          <w:rStyle w:val="VerbatimChar"/>
+        </w:rPr>
+        <w:t xml:space="preserve">xprv9s21ZrQH143K2BEhMYpNQoUvAgiEjArAVaZaCTgsaGe6LsAnwubeiTcDzd23mAoyizm9cApe51gNfLMkBqkYoWWMCRwzfuJk8RwF1SVEpAQ</w:t>
       </w:r>
     </w:p>
     <w:p>
@@ -1043,16 +1053,16 @@
         <w:rPr>
           <w:rStyle w:val="VerbatimChar"/>
         </w:rPr>
-        <w:t xml:space="preserve">$ bx hd-private --hard &amp;lt; maître &amp;gt; compte</w:t>
-      </w:r>
-      <w:r>
-        <w:br/>
-      </w:r>
-      <w:r>
-        <w:rPr>
-          <w:rStyle w:val="VerbatimChar"/>
-        </w:rPr>
-        <w:t xml:space="preserve">compte chat en $</w:t>
+        <w:t xml:space="preserve">$ bx hd-private --hard &lt; master &gt; account</w:t>
+      </w:r>
+      <w:r>
+        <w:br/>
+      </w:r>
+      <w:r>
+        <w:rPr>
+          <w:rStyle w:val="VerbatimChar"/>
+        </w:rPr>
+        <w:t xml:space="preserve">$ cat account</w:t>
       </w:r>
       <w:r>
         <w:br/>
@@ -1073,7 +1083,7 @@
         <w:rPr>
           <w:rStyle w:val="VerbatimChar"/>
         </w:rPr>
-        <w:t xml:space="preserve">$ bx hd-privé --index 0 &amp;lt; compte</w:t>
+        <w:t xml:space="preserve">$ bx hd-private --index 0 &lt; account</w:t>
       </w:r>
       <w:r>
         <w:br/>
@@ -1094,7 +1104,7 @@
         <w:rPr>
           <w:rStyle w:val="VerbatimChar"/>
         </w:rPr>
-        <w:t xml:space="preserve">$ bx hd-privé --index 1 &amp;lt; compte</w:t>
+        <w:t xml:space="preserve">$ bx hd-private --index 1 &lt; account</w:t>
       </w:r>
       <w:r>
         <w:br/>
@@ -1122,7 +1132,7 @@
         <w:rPr>
           <w:rStyle w:val="VerbatimChar"/>
         </w:rPr>
-        <w:t xml:space="preserve">$ bx hd-public --index 0 &amp;lt; compte</w:t>
+        <w:t xml:space="preserve">$ bx hd-public --index 0 &lt; account</w:t>
       </w:r>
       <w:r>
         <w:br/>
@@ -1143,7 +1153,7 @@
         <w:rPr>
           <w:rStyle w:val="VerbatimChar"/>
         </w:rPr>
-        <w:t xml:space="preserve">$ bx hd-public --index 1 &amp;lt; compte</w:t>
+        <w:t xml:space="preserve">$ bx hd-public --index 1 &lt; account</w:t>
       </w:r>
       <w:r>
         <w:br/>
@@ -1171,7 +1181,7 @@
         <w:rPr>
           <w:rStyle w:val="VerbatimChar"/>
         </w:rPr>
-        <w:t xml:space="preserve">$ bx hd-privé --index 0 &amp;lt; compte | bx hd-to-public</w:t>
+        <w:t xml:space="preserve">$ bx hd-private --index 0 &lt; account | bx hd-to-public</w:t>
       </w:r>
       <w:r>
         <w:br/>
@@ -1192,7 +1202,7 @@
         <w:rPr>
           <w:rStyle w:val="VerbatimChar"/>
         </w:rPr>
-        <w:t xml:space="preserve">$ bx hd-privé --index 1 &amp;lt; compte | bx hd-to-public</w:t>
+        <w:t xml:space="preserve">$ bx hd-private --index 1 &lt; account | bx hd-to-public</w:t>
       </w:r>
       <w:r>
         <w:br/>
@@ -1209,7 +1219,7 @@
         <w:pStyle w:val="FirstParagraph"/>
       </w:pPr>
       <w:r>
-        <w:t xml:space="preserve">Nous pouvons générer un nombre pratiquement illimité de clés dans une chaîne déterministe, toutes dérivées d'une seule graine. Cette technique est utilisée dans de nombreuses applications de portefeuille pour générer des clés qui peuvent être sauvegardées et restaurées avec une seule valeur de départ. C'est plus facile que d'avoir à sauvegarder le portefeuille avec toutes ses clés générées de manière aléatoire à chaque fois qu'une nouvelle clé est créée.</w:t>
+        <w:t xml:space="preserve">Nous pouvons générer un nombre pratiquement illimité de clés dans une chaîne déterministe, toutes dérivées d'une seule valeur d’amorçage. Cette technique est utilisée dans de nombreuses applications de portefeuille pour générer des clés qui peuvent être sauvegardées et restaurées avec une seule valeur de départ. C'est plus facile que d'avoir à sauvegarder le portefeuille avec toutes ses clés générées de manière aléatoire à chaque fois qu'une nouvelle clé est créée.</w:t>
       </w:r>
     </w:p>
     <w:p>
@@ -1217,7 +1227,7 @@
         <w:pStyle w:val="BodyText"/>
       </w:pPr>
       <w:r>
-        <w:t xml:space="preserve">La graine peut être encodée à l'aide de la commande mnemonic-encode :</w:t>
+        <w:t xml:space="preserve">La valeur d’amorçage peut être encodée à l'aide de la commande mnemonic-encode :</w:t>
       </w:r>
     </w:p>
     <w:p>
@@ -1228,16 +1238,16 @@
         <w:rPr>
           <w:rStyle w:val="VerbatimChar"/>
         </w:rPr>
-        <w:t xml:space="preserve">$ bx hd-mnemonic &amp;lt; graine &amp;gt; mots</w:t>
-      </w:r>
-      <w:r>
-        <w:br/>
-      </w:r>
-      <w:r>
-        <w:rPr>
-          <w:rStyle w:val="VerbatimChar"/>
-        </w:rPr>
-        <w:t xml:space="preserve">adorent répéter la pire vision, en particulier les pouces du voile, femme, rappel de la distribution, apprécient</w:t>
+        <w:t xml:space="preserve">$ bx hd-mnemonic &lt; seed &gt; words</w:t>
+      </w:r>
+      <w:r>
+        <w:br/>
+      </w:r>
+      <w:r>
+        <w:rPr>
+          <w:rStyle w:val="VerbatimChar"/>
+        </w:rPr>
+        <w:t xml:space="preserve">adore repeat vision worst especially veil inch woman cast recall dwell appreciate</w:t>
       </w:r>
     </w:p>
     <w:p>
@@ -1245,7 +1255,7 @@
         <w:pStyle w:val="FirstParagraph"/>
       </w:pPr>
       <w:r>
-        <w:t xml:space="preserve">La graine peut ensuite être décodée à l'aide de la commande mnemonic-decode :</w:t>
+        <w:t xml:space="preserve">La valeur d’amorçage peut ensuite être décodée à l'aide de la commande mnemonic-decode :</w:t>
       </w:r>
     </w:p>
     <w:p>
@@ -1256,7 +1266,7 @@
         <w:rPr>
           <w:rStyle w:val="VerbatimChar"/>
         </w:rPr>
-        <w:t xml:space="preserve">$ bx décodage-mnémonique &amp;lt; mots</w:t>
+        <w:t xml:space="preserve">$ bx mnemonic-decode &lt; words</w:t>
       </w:r>
       <w:r>
         <w:br/>
@@ -1273,10 +1283,10 @@
         <w:pStyle w:val="FirstParagraph"/>
       </w:pPr>
       <w:r>
-        <w:t xml:space="preserve">L'encodage mnémonique peut faciliter l'enregistrement et même la mémorisation de la graine.</w:t>
-      </w:r>
-    </w:p>
-    <w:bookmarkEnd w:id="22"/>
+        <w:t xml:space="preserve">L'encodage mnémonique peut faciliter l'enregistrement et même la mémorisation de la valeur d’amorçage.</w:t>
+      </w:r>
+    </w:p>
+    <w:bookmarkEnd w:id="23"/>
     <w:sectPr/>
   </w:body>
 </w:document>

</xml_diff>